<commit_message>
adicionado requisitos do projeto
</commit_message>
<xml_diff>
--- a/Requisitos do Projeto.docx
+++ b/Requisitos do Projeto.docx
@@ -192,6 +192,22 @@
       <w:pPr>
         <w:pStyle w:val="PargrafodaLista"/>
       </w:pPr>
+      <w:r>
+        <w:rPr>
+          <w:b/>
+        </w:rPr>
+        <w:t>-</w:t>
+      </w:r>
+      <w:r>
+        <w:t>Cada ambiente terá seu professor responsável que deve ser visualizado quando aberta a tarefa no ambiente selecionado.</w:t>
+      </w:r>
+      <w:bookmarkStart w:id="0" w:name="_GoBack"/>
+      <w:bookmarkEnd w:id="0"/>
+    </w:p>
+    <w:p>
+      <w:pPr>
+        <w:pStyle w:val="PargrafodaLista"/>
+      </w:pPr>
     </w:p>
     <w:p>
       <w:pPr>
@@ -351,13 +367,7 @@
       </w:r>
       <w:proofErr w:type="spellEnd"/>
       <w:r>
-        <w:t xml:space="preserve"> criação do plano de ensino da respectiva matéria</w:t>
-      </w:r>
-      <w:r>
-        <w:t>, com visualização da data limite</w:t>
-      </w:r>
-      <w:r>
-        <w:t>;</w:t>
+        <w:t xml:space="preserve"> criação do plano de ensino da respectiva matéria, com visualização da data limite;</w:t>
       </w:r>
     </w:p>
     <w:p>
@@ -556,8 +566,6 @@
       <w:pPr>
         <w:pStyle w:val="PargrafodaLista"/>
       </w:pPr>
-      <w:bookmarkStart w:id="0" w:name="_GoBack"/>
-      <w:bookmarkEnd w:id="0"/>
     </w:p>
     <w:sectPr>
       <w:pgSz w:w="11906" w:h="16838"/>

</xml_diff>